<commit_message>
modification rapport et mdp
</commit_message>
<xml_diff>
--- a/Rapport.docx
+++ b/Rapport.docx
@@ -211,7 +211,7 @@
     </w:p>
     <w:p>
       <w:pPr>
-        <w:pStyle w:val="Heading1"/>
+        <w:pStyle w:val="Titre1"/>
       </w:pPr>
       <w:r>
         <w:lastRenderedPageBreak/>
@@ -282,7 +282,7 @@
       <w:hyperlink r:id="rId6" w:history="1">
         <w:r>
           <w:rPr>
-            <w:rStyle w:val="Hyperlink"/>
+            <w:rStyle w:val="Lienhypertexte"/>
             <w:rFonts w:cstheme="minorHAnsi"/>
             <w:i/>
             <w:iCs/>
@@ -293,7 +293,7 @@
         <w:proofErr w:type="spellStart"/>
         <w:r>
           <w:rPr>
-            <w:rStyle w:val="Hyperlink"/>
+            <w:rStyle w:val="Lienhypertexte"/>
             <w:rFonts w:cstheme="minorHAnsi"/>
             <w:i/>
             <w:iCs/>
@@ -326,7 +326,7 @@
     </w:p>
     <w:p>
       <w:pPr>
-        <w:pStyle w:val="Heading1"/>
+        <w:pStyle w:val="Titre1"/>
       </w:pPr>
       <w:r>
         <w:lastRenderedPageBreak/>
@@ -577,7 +577,7 @@
     </w:p>
     <w:p>
       <w:pPr>
-        <w:pStyle w:val="Heading1"/>
+        <w:pStyle w:val="Titre1"/>
       </w:pPr>
       <w:r>
         <w:lastRenderedPageBreak/>
@@ -629,7 +629,7 @@
     </w:p>
     <w:p>
       <w:pPr>
-        <w:pStyle w:val="Heading1"/>
+        <w:pStyle w:val="Titre1"/>
       </w:pPr>
       <w:r>
         <w:lastRenderedPageBreak/>
@@ -682,109 +682,365 @@
     </w:p>
     <w:p>
       <w:pPr>
-        <w:pStyle w:val="ListParagraph"/>
+        <w:pStyle w:val="Paragraphedeliste"/>
         <w:numPr>
           <w:ilvl w:val="0"/>
           <w:numId w:val="4"/>
         </w:numPr>
-        <w:rPr>
-          <w:lang w:eastAsia="en-US"/>
-        </w:rPr>
-      </w:pPr>
-      <w:r>
-        <w:rPr>
-          <w:lang w:eastAsia="en-US"/>
-        </w:rPr>
-        <w:t>Nom</w:t>
-      </w:r>
-      <w:r>
-        <w:t xml:space="preserve"> du produit</w:t>
-      </w:r>
-      <w:r>
-        <w:t xml:space="preserve"> : </w:t>
-      </w:r>
-    </w:p>
-    <w:p>
-      <w:pPr>
-        <w:pStyle w:val="ListParagraph"/>
+      </w:pPr>
+      <w:r>
+        <w:t>ID :</w:t>
+      </w:r>
+    </w:p>
+    <w:p>
+      <w:pPr>
+        <w:pStyle w:val="Paragraphedeliste"/>
         <w:numPr>
           <w:ilvl w:val="0"/>
           <w:numId w:val="4"/>
         </w:numPr>
-        <w:rPr>
-          <w:lang w:eastAsia="en-US"/>
-        </w:rPr>
-      </w:pPr>
-      <w:r>
-        <w:rPr>
-          <w:lang w:eastAsia="en-US"/>
-        </w:rPr>
-        <w:t>Prix</w:t>
-      </w:r>
-      <w:r>
-        <w:t xml:space="preserve"> du produit</w:t>
-      </w:r>
-      <w:r>
-        <w:t> :</w:t>
-      </w:r>
-    </w:p>
-    <w:p>
-      <w:pPr>
-        <w:pStyle w:val="ListParagraph"/>
+      </w:pPr>
+      <w:r>
+        <w:t>Catégorie :</w:t>
+      </w:r>
+    </w:p>
+    <w:p>
+      <w:pPr>
+        <w:pStyle w:val="Paragraphedeliste"/>
         <w:numPr>
           <w:ilvl w:val="0"/>
           <w:numId w:val="4"/>
         </w:numPr>
-        <w:rPr>
-          <w:lang w:eastAsia="en-US"/>
-        </w:rPr>
-      </w:pPr>
-      <w:r>
-        <w:t>Url du produit</w:t>
-      </w:r>
-    </w:p>
-    <w:p>
-      <w:pPr>
-        <w:pStyle w:val="ListParagraph"/>
+      </w:pPr>
+      <w:r>
+        <w:t>Sous-catégorie :</w:t>
+      </w:r>
+    </w:p>
+    <w:p>
+      <w:pPr>
+        <w:pStyle w:val="Paragraphedeliste"/>
         <w:numPr>
           <w:ilvl w:val="0"/>
           <w:numId w:val="4"/>
         </w:numPr>
-        <w:rPr>
-          <w:lang w:eastAsia="en-US"/>
-        </w:rPr>
-      </w:pPr>
-      <w:r>
-        <w:t>Url vers l’i</w:t>
-      </w:r>
-      <w:r>
-        <w:t>mage du produit</w:t>
-      </w:r>
-      <w:r>
-        <w:t> :</w:t>
-      </w:r>
-      <w:r>
-        <w:t xml:space="preserve"> Puisque conserver les images serait trop lourd pour une base de données</w:t>
-      </w:r>
-    </w:p>
-    <w:p>
-      <w:pPr>
-        <w:pStyle w:val="ListParagraph"/>
+      </w:pPr>
+      <w:r>
+        <w:t>Marque :</w:t>
+      </w:r>
+    </w:p>
+    <w:p>
+      <w:pPr>
+        <w:pStyle w:val="Paragraphedeliste"/>
         <w:numPr>
           <w:ilvl w:val="0"/>
           <w:numId w:val="4"/>
         </w:numPr>
       </w:pPr>
       <w:r>
-        <w:t>Expédition du produit</w:t>
-      </w:r>
-      <w:r>
-        <w:t> :</w:t>
-      </w:r>
-    </w:p>
-    <w:p>
-      <w:pPr>
-        <w:pStyle w:val="ListParagraph"/>
+        <w:t>Modèle :</w:t>
+      </w:r>
+    </w:p>
+    <w:p>
+      <w:pPr>
+        <w:pStyle w:val="Paragraphedeliste"/>
+        <w:numPr>
+          <w:ilvl w:val="0"/>
+          <w:numId w:val="4"/>
+        </w:numPr>
+      </w:pPr>
+      <w:r>
+        <w:t>Processeur :</w:t>
+      </w:r>
+    </w:p>
+    <w:p>
+      <w:pPr>
+        <w:pStyle w:val="Paragraphedeliste"/>
+        <w:numPr>
+          <w:ilvl w:val="0"/>
+          <w:numId w:val="4"/>
+        </w:numPr>
+      </w:pPr>
+      <w:r>
+        <w:t>Carte graphique :</w:t>
+      </w:r>
+    </w:p>
+    <w:p>
+      <w:pPr>
+        <w:pStyle w:val="Paragraphedeliste"/>
+        <w:numPr>
+          <w:ilvl w:val="0"/>
+          <w:numId w:val="4"/>
+        </w:numPr>
+      </w:pPr>
+      <w:r>
+        <w:t>Mémoire RAM (Go) :</w:t>
+      </w:r>
+    </w:p>
+    <w:p>
+      <w:pPr>
+        <w:pStyle w:val="Paragraphedeliste"/>
+        <w:numPr>
+          <w:ilvl w:val="0"/>
+          <w:numId w:val="4"/>
+        </w:numPr>
+      </w:pPr>
+      <w:r>
+        <w:t>Stockage (Go</w:t>
+      </w:r>
+      <w:proofErr w:type="gramStart"/>
+      <w:r>
+        <w:t>) :</w:t>
+      </w:r>
+      <w:proofErr w:type="gramEnd"/>
+    </w:p>
+    <w:p>
+      <w:pPr>
+        <w:pStyle w:val="Paragraphedeliste"/>
+        <w:numPr>
+          <w:ilvl w:val="0"/>
+          <w:numId w:val="4"/>
+        </w:numPr>
+      </w:pPr>
+      <w:r>
+        <w:t xml:space="preserve">Type de </w:t>
+      </w:r>
+      <w:proofErr w:type="gramStart"/>
+      <w:r>
+        <w:t>stockage :</w:t>
+      </w:r>
+      <w:proofErr w:type="gramEnd"/>
+    </w:p>
+    <w:p>
+      <w:pPr>
+        <w:pStyle w:val="Paragraphedeliste"/>
+        <w:numPr>
+          <w:ilvl w:val="0"/>
+          <w:numId w:val="4"/>
+        </w:numPr>
+      </w:pPr>
+      <w:r>
+        <w:t>Écran (pouces) :</w:t>
+      </w:r>
+    </w:p>
+    <w:p>
+      <w:pPr>
+        <w:pStyle w:val="Paragraphedeliste"/>
+        <w:numPr>
+          <w:ilvl w:val="0"/>
+          <w:numId w:val="4"/>
+        </w:numPr>
+      </w:pPr>
+      <w:r>
+        <w:t>Prix (CAD) :</w:t>
+      </w:r>
+    </w:p>
+    <w:p>
+      <w:pPr>
+        <w:pStyle w:val="Paragraphedeliste"/>
+        <w:numPr>
+          <w:ilvl w:val="0"/>
+          <w:numId w:val="4"/>
+        </w:numPr>
+      </w:pPr>
+      <w:r>
+        <w:t>Note des clients sur 5 :</w:t>
+      </w:r>
+    </w:p>
+    <w:p>
+      <w:pPr>
+        <w:pStyle w:val="Paragraphedeliste"/>
+        <w:numPr>
+          <w:ilvl w:val="0"/>
+          <w:numId w:val="4"/>
+        </w:numPr>
+      </w:pPr>
+      <w:r>
+        <w:t>Poids (kg) :</w:t>
+      </w:r>
+    </w:p>
+    <w:p>
+      <w:pPr>
+        <w:pStyle w:val="Paragraphedeliste"/>
+        <w:numPr>
+          <w:ilvl w:val="0"/>
+          <w:numId w:val="4"/>
+        </w:numPr>
+      </w:pPr>
+      <w:r>
+        <w:t>Stock disponible :</w:t>
+      </w:r>
+    </w:p>
+    <w:p>
+      <w:pPr>
+        <w:pStyle w:val="Paragraphedeliste"/>
+        <w:numPr>
+          <w:ilvl w:val="0"/>
+          <w:numId w:val="4"/>
+        </w:numPr>
+      </w:pPr>
+      <w:r>
+        <w:t>Couleur :</w:t>
+      </w:r>
+    </w:p>
+    <w:p>
+      <w:pPr>
+        <w:pStyle w:val="Paragraphedeliste"/>
+        <w:numPr>
+          <w:ilvl w:val="0"/>
+          <w:numId w:val="4"/>
+        </w:numPr>
+      </w:pPr>
+      <w:r>
+        <w:t>Système d’exploitation :</w:t>
+      </w:r>
+    </w:p>
+    <w:p>
+      <w:pPr>
+        <w:pStyle w:val="Paragraphedeliste"/>
+        <w:numPr>
+          <w:ilvl w:val="0"/>
+          <w:numId w:val="4"/>
+        </w:numPr>
+      </w:pPr>
+      <w:r>
+        <w:t>Réseau :</w:t>
+      </w:r>
+    </w:p>
+    <w:p>
+      <w:pPr>
+        <w:pStyle w:val="Paragraphedeliste"/>
+        <w:numPr>
+          <w:ilvl w:val="0"/>
+          <w:numId w:val="4"/>
+        </w:numPr>
+      </w:pPr>
+      <w:r>
+        <w:t>Ports USB :</w:t>
+      </w:r>
+    </w:p>
+    <w:p>
+      <w:pPr>
+        <w:pStyle w:val="Paragraphedeliste"/>
+        <w:numPr>
+          <w:ilvl w:val="0"/>
+          <w:numId w:val="4"/>
+        </w:numPr>
+      </w:pPr>
+      <w:r>
+        <w:t>Année du modèle :</w:t>
+      </w:r>
+    </w:p>
+    <w:p>
+      <w:pPr>
+        <w:pStyle w:val="Paragraphedeliste"/>
+        <w:numPr>
+          <w:ilvl w:val="0"/>
+          <w:numId w:val="4"/>
+        </w:numPr>
+      </w:pPr>
+      <w:r>
+        <w:t>Description :</w:t>
+      </w:r>
+    </w:p>
+    <w:p>
+      <w:pPr>
+        <w:pStyle w:val="Paragraphedeliste"/>
+        <w:numPr>
+          <w:ilvl w:val="0"/>
+          <w:numId w:val="4"/>
+        </w:numPr>
+      </w:pPr>
+      <w:r>
+        <w:t>Pays :</w:t>
+      </w:r>
+    </w:p>
+    <w:p>
+      <w:pPr>
+        <w:pStyle w:val="Paragraphedeliste"/>
+        <w:numPr>
+          <w:ilvl w:val="0"/>
+          <w:numId w:val="4"/>
+        </w:numPr>
+      </w:pPr>
+      <w:r>
+        <w:t>Devise :</w:t>
+      </w:r>
+    </w:p>
+    <w:p>
+      <w:pPr>
+        <w:pStyle w:val="Paragraphedeliste"/>
+        <w:numPr>
+          <w:ilvl w:val="0"/>
+          <w:numId w:val="4"/>
+        </w:numPr>
+      </w:pPr>
+      <w:r>
+        <w:t>Date de génération :</w:t>
+      </w:r>
+    </w:p>
+    <w:p>
+      <w:pPr>
+        <w:pStyle w:val="Paragraphedeliste"/>
+        <w:numPr>
+          <w:ilvl w:val="0"/>
+          <w:numId w:val="4"/>
+        </w:numPr>
+      </w:pPr>
+      <w:r>
+        <w:t>Nom du produit :</w:t>
+      </w:r>
+    </w:p>
+    <w:p>
+      <w:pPr>
+        <w:pStyle w:val="Paragraphedeliste"/>
+        <w:numPr>
+          <w:ilvl w:val="0"/>
+          <w:numId w:val="4"/>
+        </w:numPr>
+      </w:pPr>
+      <w:r>
+        <w:t>Prix du produit :</w:t>
+      </w:r>
+    </w:p>
+    <w:p>
+      <w:pPr>
+        <w:pStyle w:val="Paragraphedeliste"/>
+        <w:numPr>
+          <w:ilvl w:val="0"/>
+          <w:numId w:val="4"/>
+        </w:numPr>
+      </w:pPr>
+      <w:r>
+        <w:t>URL du produit :</w:t>
+      </w:r>
+    </w:p>
+    <w:p>
+      <w:pPr>
+        <w:pStyle w:val="Paragraphedeliste"/>
+        <w:numPr>
+          <w:ilvl w:val="0"/>
+          <w:numId w:val="4"/>
+        </w:numPr>
+      </w:pPr>
+      <w:r>
+        <w:t>URL vers l’image du produit :</w:t>
+      </w:r>
+    </w:p>
+    <w:p>
+      <w:pPr>
+        <w:pStyle w:val="Paragraphedeliste"/>
+        <w:numPr>
+          <w:ilvl w:val="0"/>
+          <w:numId w:val="4"/>
+        </w:numPr>
+      </w:pPr>
+      <w:r>
+        <w:t>Expédition du produit :</w:t>
+      </w:r>
+    </w:p>
+    <w:p>
+      <w:pPr>
+        <w:pStyle w:val="Paragraphedeliste"/>
       </w:pPr>
     </w:p>
     <w:p/>
@@ -815,7 +1071,7 @@
     </w:p>
     <w:p>
       <w:pPr>
-        <w:pStyle w:val="Heading1"/>
+        <w:pStyle w:val="Titre1"/>
       </w:pPr>
       <w:r>
         <w:lastRenderedPageBreak/>
@@ -964,7 +1220,7 @@
           <w:lang w:val="en-CA"/>
         </w:rPr>
         <w:drawing>
-          <wp:inline distT="0" distB="0" distL="0" distR="0" wp14:anchorId="41D33B77" wp14:editId="6F7C6737">
+          <wp:inline distT="0" distB="0" distL="0" distR="0" wp14:anchorId="41D33B77" wp14:editId="3BB36338">
             <wp:extent cx="5490210" cy="1701165"/>
             <wp:effectExtent l="0" t="0" r="0" b="0"/>
             <wp:docPr id="1368231582" name="Picture 2" descr="A screenshot of a computer&#10;&#10;AI-generated content may be incorrect."/>
@@ -1249,7 +1505,7 @@
           <w:szCs w:val="22"/>
         </w:rPr>
         <w:drawing>
-          <wp:inline distT="0" distB="0" distL="0" distR="0" wp14:anchorId="4089EDB6" wp14:editId="6BD4FAB4">
+          <wp:inline distT="0" distB="0" distL="0" distR="0" wp14:anchorId="4089EDB6" wp14:editId="7E4517EA">
             <wp:extent cx="5490210" cy="1755140"/>
             <wp:effectExtent l="0" t="0" r="0" b="0"/>
             <wp:docPr id="938262429" name="Picture 3"/>
@@ -1575,7 +1831,7 @@
           <w:szCs w:val="22"/>
         </w:rPr>
         <w:drawing>
-          <wp:inline distT="0" distB="0" distL="0" distR="0" wp14:anchorId="4BD8CDC6" wp14:editId="5FA93026">
+          <wp:inline distT="0" distB="0" distL="0" distR="0" wp14:anchorId="4BD8CDC6" wp14:editId="0B3152E0">
             <wp:extent cx="5490210" cy="1743075"/>
             <wp:effectExtent l="0" t="0" r="0" b="9525"/>
             <wp:docPr id="97044008" name="Picture 6" descr="A screenshot of a computer&#10;&#10;AI-generated content may be incorrect."/>
@@ -1685,7 +1941,7 @@
     </w:p>
     <w:p>
       <w:pPr>
-        <w:pStyle w:val="Heading1"/>
+        <w:pStyle w:val="Titre1"/>
       </w:pPr>
       <w:r>
         <w:lastRenderedPageBreak/>
@@ -1719,7 +1975,7 @@
       <w:hyperlink r:id="rId10" w:history="1">
         <w:r>
           <w:rPr>
-            <w:rStyle w:val="Hyperlink"/>
+            <w:rStyle w:val="Lienhypertexte"/>
             <w:lang w:eastAsia="en-US"/>
           </w:rPr>
           <w:t>Dépôt GitHub</w:t>
@@ -1772,7 +2028,7 @@
       <w:hyperlink r:id="rId11" w:history="1">
         <w:r>
           <w:rPr>
-            <w:rStyle w:val="Hyperlink"/>
+            <w:rStyle w:val="Lienhypertexte"/>
             <w:rFonts w:ascii="Times New Roman" w:hAnsi="Times New Roman" w:cs="Times New Roman"/>
             <w:i/>
             <w:iCs/>
@@ -1783,7 +2039,7 @@
         <w:proofErr w:type="spellStart"/>
         <w:r>
           <w:rPr>
-            <w:rStyle w:val="Hyperlink"/>
+            <w:rStyle w:val="Lienhypertexte"/>
             <w:rFonts w:ascii="Times New Roman" w:hAnsi="Times New Roman" w:cs="Times New Roman"/>
             <w:i/>
             <w:iCs/>
@@ -1816,7 +2072,7 @@
     </w:p>
     <w:p>
       <w:pPr>
-        <w:pStyle w:val="Heading1"/>
+        <w:pStyle w:val="Titre1"/>
       </w:pPr>
       <w:r>
         <w:lastRenderedPageBreak/>
@@ -1852,7 +2108,7 @@
     </w:p>
     <w:p>
       <w:pPr>
-        <w:pStyle w:val="Heading1"/>
+        <w:pStyle w:val="Titre1"/>
       </w:pPr>
       <w:r>
         <w:lastRenderedPageBreak/>
@@ -1864,7 +2120,7 @@
     </w:p>
     <w:tbl>
       <w:tblPr>
-        <w:tblStyle w:val="GridTable4-Accent3"/>
+        <w:tblStyle w:val="TableauGrille4-Accentuation3"/>
         <w:tblW w:w="8642" w:type="dxa"/>
         <w:tblLook w:val="04A0" w:firstRow="1" w:lastRow="0" w:firstColumn="1" w:lastColumn="0" w:noHBand="0" w:noVBand="1"/>
       </w:tblPr>
@@ -3728,11 +3984,11 @@
       <w:lang w:eastAsia="zh-TW"/>
     </w:rPr>
   </w:style>
-  <w:style w:type="paragraph" w:styleId="Heading1">
+  <w:style w:type="paragraph" w:styleId="Titre1">
     <w:name w:val="heading 1"/>
     <w:basedOn w:val="Normal"/>
     <w:next w:val="Normal"/>
-    <w:link w:val="Heading1Char"/>
+    <w:link w:val="Titre1Car"/>
     <w:uiPriority w:val="9"/>
     <w:qFormat/>
     <w:rsid w:val="004F01C2"/>
@@ -3749,11 +4005,11 @@
       <w:szCs w:val="40"/>
     </w:rPr>
   </w:style>
-  <w:style w:type="paragraph" w:styleId="Heading2">
+  <w:style w:type="paragraph" w:styleId="Titre2">
     <w:name w:val="heading 2"/>
     <w:basedOn w:val="Normal"/>
     <w:next w:val="Normal"/>
-    <w:link w:val="Heading2Char"/>
+    <w:link w:val="Titre2Car"/>
     <w:uiPriority w:val="9"/>
     <w:semiHidden/>
     <w:unhideWhenUsed/>
@@ -3772,11 +4028,11 @@
       <w:szCs w:val="32"/>
     </w:rPr>
   </w:style>
-  <w:style w:type="paragraph" w:styleId="Heading3">
+  <w:style w:type="paragraph" w:styleId="Titre3">
     <w:name w:val="heading 3"/>
     <w:basedOn w:val="Normal"/>
     <w:next w:val="Normal"/>
-    <w:link w:val="Heading3Char"/>
+    <w:link w:val="Titre3Car"/>
     <w:uiPriority w:val="9"/>
     <w:semiHidden/>
     <w:unhideWhenUsed/>
@@ -3795,11 +4051,11 @@
       <w:szCs w:val="28"/>
     </w:rPr>
   </w:style>
-  <w:style w:type="paragraph" w:styleId="Heading4">
+  <w:style w:type="paragraph" w:styleId="Titre4">
     <w:name w:val="heading 4"/>
     <w:basedOn w:val="Normal"/>
     <w:next w:val="Normal"/>
-    <w:link w:val="Heading4Char"/>
+    <w:link w:val="Titre4Car"/>
     <w:uiPriority w:val="9"/>
     <w:semiHidden/>
     <w:unhideWhenUsed/>
@@ -3818,11 +4074,11 @@
       <w:color w:val="2F5496" w:themeColor="accent1" w:themeShade="BF"/>
     </w:rPr>
   </w:style>
-  <w:style w:type="paragraph" w:styleId="Heading5">
+  <w:style w:type="paragraph" w:styleId="Titre5">
     <w:name w:val="heading 5"/>
     <w:basedOn w:val="Normal"/>
     <w:next w:val="Normal"/>
-    <w:link w:val="Heading5Char"/>
+    <w:link w:val="Titre5Car"/>
     <w:uiPriority w:val="9"/>
     <w:semiHidden/>
     <w:unhideWhenUsed/>
@@ -3839,11 +4095,11 @@
       <w:color w:val="2F5496" w:themeColor="accent1" w:themeShade="BF"/>
     </w:rPr>
   </w:style>
-  <w:style w:type="paragraph" w:styleId="Heading6">
+  <w:style w:type="paragraph" w:styleId="Titre6">
     <w:name w:val="heading 6"/>
     <w:basedOn w:val="Normal"/>
     <w:next w:val="Normal"/>
-    <w:link w:val="Heading6Char"/>
+    <w:link w:val="Titre6Car"/>
     <w:uiPriority w:val="9"/>
     <w:semiHidden/>
     <w:unhideWhenUsed/>
@@ -3862,11 +4118,11 @@
       <w:color w:val="595959" w:themeColor="text1" w:themeTint="A6"/>
     </w:rPr>
   </w:style>
-  <w:style w:type="paragraph" w:styleId="Heading7">
+  <w:style w:type="paragraph" w:styleId="Titre7">
     <w:name w:val="heading 7"/>
     <w:basedOn w:val="Normal"/>
     <w:next w:val="Normal"/>
-    <w:link w:val="Heading7Char"/>
+    <w:link w:val="Titre7Car"/>
     <w:uiPriority w:val="9"/>
     <w:semiHidden/>
     <w:unhideWhenUsed/>
@@ -3883,11 +4139,11 @@
       <w:color w:val="595959" w:themeColor="text1" w:themeTint="A6"/>
     </w:rPr>
   </w:style>
-  <w:style w:type="paragraph" w:styleId="Heading8">
+  <w:style w:type="paragraph" w:styleId="Titre8">
     <w:name w:val="heading 8"/>
     <w:basedOn w:val="Normal"/>
     <w:next w:val="Normal"/>
-    <w:link w:val="Heading8Char"/>
+    <w:link w:val="Titre8Car"/>
     <w:uiPriority w:val="9"/>
     <w:semiHidden/>
     <w:unhideWhenUsed/>
@@ -3906,11 +4162,11 @@
       <w:color w:val="272727" w:themeColor="text1" w:themeTint="D8"/>
     </w:rPr>
   </w:style>
-  <w:style w:type="paragraph" w:styleId="Heading9">
+  <w:style w:type="paragraph" w:styleId="Titre9">
     <w:name w:val="heading 9"/>
     <w:basedOn w:val="Normal"/>
     <w:next w:val="Normal"/>
-    <w:link w:val="Heading9Char"/>
+    <w:link w:val="Titre9Car"/>
     <w:uiPriority w:val="9"/>
     <w:semiHidden/>
     <w:unhideWhenUsed/>
@@ -3927,12 +4183,12 @@
       <w:color w:val="272727" w:themeColor="text1" w:themeTint="D8"/>
     </w:rPr>
   </w:style>
-  <w:style w:type="character" w:default="1" w:styleId="DefaultParagraphFont">
+  <w:style w:type="character" w:default="1" w:styleId="Policepardfaut">
     <w:name w:val="Default Paragraph Font"/>
     <w:uiPriority w:val="1"/>
     <w:unhideWhenUsed/>
   </w:style>
-  <w:style w:type="table" w:default="1" w:styleId="TableNormal">
+  <w:style w:type="table" w:default="1" w:styleId="TableauNormal">
     <w:name w:val="Normal Table"/>
     <w:uiPriority w:val="99"/>
     <w:semiHidden/>
@@ -3947,16 +4203,16 @@
       </w:tblCellMar>
     </w:tblPr>
   </w:style>
-  <w:style w:type="numbering" w:default="1" w:styleId="NoList">
+  <w:style w:type="numbering" w:default="1" w:styleId="Aucuneliste">
     <w:name w:val="No List"/>
     <w:uiPriority w:val="99"/>
     <w:semiHidden/>
     <w:unhideWhenUsed/>
   </w:style>
-  <w:style w:type="character" w:customStyle="1" w:styleId="Heading1Char">
-    <w:name w:val="Heading 1 Char"/>
-    <w:basedOn w:val="DefaultParagraphFont"/>
-    <w:link w:val="Heading1"/>
+  <w:style w:type="character" w:customStyle="1" w:styleId="Titre1Car">
+    <w:name w:val="Titre 1 Car"/>
+    <w:basedOn w:val="Policepardfaut"/>
+    <w:link w:val="Titre1"/>
     <w:uiPriority w:val="9"/>
     <w:rsid w:val="004F01C2"/>
     <w:rPr>
@@ -3966,10 +4222,10 @@
       <w:szCs w:val="40"/>
     </w:rPr>
   </w:style>
-  <w:style w:type="character" w:customStyle="1" w:styleId="Heading2Char">
-    <w:name w:val="Heading 2 Char"/>
-    <w:basedOn w:val="DefaultParagraphFont"/>
-    <w:link w:val="Heading2"/>
+  <w:style w:type="character" w:customStyle="1" w:styleId="Titre2Car">
+    <w:name w:val="Titre 2 Car"/>
+    <w:basedOn w:val="Policepardfaut"/>
+    <w:link w:val="Titre2"/>
     <w:uiPriority w:val="9"/>
     <w:semiHidden/>
     <w:rsid w:val="004F01C2"/>
@@ -3980,10 +4236,10 @@
       <w:szCs w:val="32"/>
     </w:rPr>
   </w:style>
-  <w:style w:type="character" w:customStyle="1" w:styleId="Heading3Char">
-    <w:name w:val="Heading 3 Char"/>
-    <w:basedOn w:val="DefaultParagraphFont"/>
-    <w:link w:val="Heading3"/>
+  <w:style w:type="character" w:customStyle="1" w:styleId="Titre3Car">
+    <w:name w:val="Titre 3 Car"/>
+    <w:basedOn w:val="Policepardfaut"/>
+    <w:link w:val="Titre3"/>
     <w:uiPriority w:val="9"/>
     <w:semiHidden/>
     <w:rsid w:val="004F01C2"/>
@@ -3994,10 +4250,10 @@
       <w:szCs w:val="28"/>
     </w:rPr>
   </w:style>
-  <w:style w:type="character" w:customStyle="1" w:styleId="Heading4Char">
-    <w:name w:val="Heading 4 Char"/>
-    <w:basedOn w:val="DefaultParagraphFont"/>
-    <w:link w:val="Heading4"/>
+  <w:style w:type="character" w:customStyle="1" w:styleId="Titre4Car">
+    <w:name w:val="Titre 4 Car"/>
+    <w:basedOn w:val="Policepardfaut"/>
+    <w:link w:val="Titre4"/>
     <w:uiPriority w:val="9"/>
     <w:semiHidden/>
     <w:rsid w:val="004F01C2"/>
@@ -4008,10 +4264,10 @@
       <w:color w:val="2F5496" w:themeColor="accent1" w:themeShade="BF"/>
     </w:rPr>
   </w:style>
-  <w:style w:type="character" w:customStyle="1" w:styleId="Heading5Char">
-    <w:name w:val="Heading 5 Char"/>
-    <w:basedOn w:val="DefaultParagraphFont"/>
-    <w:link w:val="Heading5"/>
+  <w:style w:type="character" w:customStyle="1" w:styleId="Titre5Car">
+    <w:name w:val="Titre 5 Car"/>
+    <w:basedOn w:val="Policepardfaut"/>
+    <w:link w:val="Titre5"/>
     <w:uiPriority w:val="9"/>
     <w:semiHidden/>
     <w:rsid w:val="004F01C2"/>
@@ -4020,10 +4276,10 @@
       <w:color w:val="2F5496" w:themeColor="accent1" w:themeShade="BF"/>
     </w:rPr>
   </w:style>
-  <w:style w:type="character" w:customStyle="1" w:styleId="Heading6Char">
-    <w:name w:val="Heading 6 Char"/>
-    <w:basedOn w:val="DefaultParagraphFont"/>
-    <w:link w:val="Heading6"/>
+  <w:style w:type="character" w:customStyle="1" w:styleId="Titre6Car">
+    <w:name w:val="Titre 6 Car"/>
+    <w:basedOn w:val="Policepardfaut"/>
+    <w:link w:val="Titre6"/>
     <w:uiPriority w:val="9"/>
     <w:semiHidden/>
     <w:rsid w:val="004F01C2"/>
@@ -4034,10 +4290,10 @@
       <w:color w:val="595959" w:themeColor="text1" w:themeTint="A6"/>
     </w:rPr>
   </w:style>
-  <w:style w:type="character" w:customStyle="1" w:styleId="Heading7Char">
-    <w:name w:val="Heading 7 Char"/>
-    <w:basedOn w:val="DefaultParagraphFont"/>
-    <w:link w:val="Heading7"/>
+  <w:style w:type="character" w:customStyle="1" w:styleId="Titre7Car">
+    <w:name w:val="Titre 7 Car"/>
+    <w:basedOn w:val="Policepardfaut"/>
+    <w:link w:val="Titre7"/>
     <w:uiPriority w:val="9"/>
     <w:semiHidden/>
     <w:rsid w:val="004F01C2"/>
@@ -4046,10 +4302,10 @@
       <w:color w:val="595959" w:themeColor="text1" w:themeTint="A6"/>
     </w:rPr>
   </w:style>
-  <w:style w:type="character" w:customStyle="1" w:styleId="Heading8Char">
-    <w:name w:val="Heading 8 Char"/>
-    <w:basedOn w:val="DefaultParagraphFont"/>
-    <w:link w:val="Heading8"/>
+  <w:style w:type="character" w:customStyle="1" w:styleId="Titre8Car">
+    <w:name w:val="Titre 8 Car"/>
+    <w:basedOn w:val="Policepardfaut"/>
+    <w:link w:val="Titre8"/>
     <w:uiPriority w:val="9"/>
     <w:semiHidden/>
     <w:rsid w:val="004F01C2"/>
@@ -4060,10 +4316,10 @@
       <w:color w:val="272727" w:themeColor="text1" w:themeTint="D8"/>
     </w:rPr>
   </w:style>
-  <w:style w:type="character" w:customStyle="1" w:styleId="Heading9Char">
-    <w:name w:val="Heading 9 Char"/>
-    <w:basedOn w:val="DefaultParagraphFont"/>
-    <w:link w:val="Heading9"/>
+  <w:style w:type="character" w:customStyle="1" w:styleId="Titre9Car">
+    <w:name w:val="Titre 9 Car"/>
+    <w:basedOn w:val="Policepardfaut"/>
+    <w:link w:val="Titre9"/>
     <w:uiPriority w:val="9"/>
     <w:semiHidden/>
     <w:rsid w:val="004F01C2"/>
@@ -4072,11 +4328,11 @@
       <w:color w:val="272727" w:themeColor="text1" w:themeTint="D8"/>
     </w:rPr>
   </w:style>
-  <w:style w:type="paragraph" w:styleId="Title">
+  <w:style w:type="paragraph" w:styleId="Titre">
     <w:name w:val="Title"/>
     <w:basedOn w:val="Normal"/>
     <w:next w:val="Normal"/>
-    <w:link w:val="TitleChar"/>
+    <w:link w:val="TitreCar"/>
     <w:uiPriority w:val="10"/>
     <w:qFormat/>
     <w:rsid w:val="004F01C2"/>
@@ -4092,10 +4348,10 @@
       <w:szCs w:val="56"/>
     </w:rPr>
   </w:style>
-  <w:style w:type="character" w:customStyle="1" w:styleId="TitleChar">
-    <w:name w:val="Title Char"/>
-    <w:basedOn w:val="DefaultParagraphFont"/>
-    <w:link w:val="Title"/>
+  <w:style w:type="character" w:customStyle="1" w:styleId="TitreCar">
+    <w:name w:val="Titre Car"/>
+    <w:basedOn w:val="Policepardfaut"/>
+    <w:link w:val="Titre"/>
     <w:uiPriority w:val="10"/>
     <w:rsid w:val="004F01C2"/>
     <w:rPr>
@@ -4106,11 +4362,11 @@
       <w:szCs w:val="56"/>
     </w:rPr>
   </w:style>
-  <w:style w:type="paragraph" w:styleId="Subtitle">
+  <w:style w:type="paragraph" w:styleId="Sous-titre">
     <w:name w:val="Subtitle"/>
     <w:basedOn w:val="Normal"/>
     <w:next w:val="Normal"/>
-    <w:link w:val="SubtitleChar"/>
+    <w:link w:val="Sous-titreCar"/>
     <w:uiPriority w:val="11"/>
     <w:qFormat/>
     <w:rsid w:val="004F01C2"/>
@@ -4127,10 +4383,10 @@
       <w:szCs w:val="28"/>
     </w:rPr>
   </w:style>
-  <w:style w:type="character" w:customStyle="1" w:styleId="SubtitleChar">
-    <w:name w:val="Subtitle Char"/>
-    <w:basedOn w:val="DefaultParagraphFont"/>
-    <w:link w:val="Subtitle"/>
+  <w:style w:type="character" w:customStyle="1" w:styleId="Sous-titreCar">
+    <w:name w:val="Sous-titre Car"/>
+    <w:basedOn w:val="Policepardfaut"/>
+    <w:link w:val="Sous-titre"/>
     <w:uiPriority w:val="11"/>
     <w:rsid w:val="004F01C2"/>
     <w:rPr>
@@ -4141,11 +4397,11 @@
       <w:szCs w:val="28"/>
     </w:rPr>
   </w:style>
-  <w:style w:type="paragraph" w:styleId="Quote">
+  <w:style w:type="paragraph" w:styleId="Citation">
     <w:name w:val="Quote"/>
     <w:basedOn w:val="Normal"/>
     <w:next w:val="Normal"/>
-    <w:link w:val="QuoteChar"/>
+    <w:link w:val="CitationCar"/>
     <w:uiPriority w:val="29"/>
     <w:qFormat/>
     <w:rsid w:val="004F01C2"/>
@@ -4159,10 +4415,10 @@
       <w:color w:val="404040" w:themeColor="text1" w:themeTint="BF"/>
     </w:rPr>
   </w:style>
-  <w:style w:type="character" w:customStyle="1" w:styleId="QuoteChar">
-    <w:name w:val="Quote Char"/>
-    <w:basedOn w:val="DefaultParagraphFont"/>
-    <w:link w:val="Quote"/>
+  <w:style w:type="character" w:customStyle="1" w:styleId="CitationCar">
+    <w:name w:val="Citation Car"/>
+    <w:basedOn w:val="Policepardfaut"/>
+    <w:link w:val="Citation"/>
     <w:uiPriority w:val="29"/>
     <w:rsid w:val="004F01C2"/>
     <w:rPr>
@@ -4171,7 +4427,7 @@
       <w:color w:val="404040" w:themeColor="text1" w:themeTint="BF"/>
     </w:rPr>
   </w:style>
-  <w:style w:type="paragraph" w:styleId="ListParagraph">
+  <w:style w:type="paragraph" w:styleId="Paragraphedeliste">
     <w:name w:val="List Paragraph"/>
     <w:basedOn w:val="Normal"/>
     <w:uiPriority w:val="34"/>
@@ -4182,9 +4438,9 @@
       <w:contextualSpacing/>
     </w:pPr>
   </w:style>
-  <w:style w:type="character" w:styleId="IntenseEmphasis">
+  <w:style w:type="character" w:styleId="Accentuationintense">
     <w:name w:val="Intense Emphasis"/>
-    <w:basedOn w:val="DefaultParagraphFont"/>
+    <w:basedOn w:val="Policepardfaut"/>
     <w:uiPriority w:val="21"/>
     <w:qFormat/>
     <w:rsid w:val="004F01C2"/>
@@ -4194,11 +4450,11 @@
       <w:color w:val="2F5496" w:themeColor="accent1" w:themeShade="BF"/>
     </w:rPr>
   </w:style>
-  <w:style w:type="paragraph" w:styleId="IntenseQuote">
+  <w:style w:type="paragraph" w:styleId="Citationintense">
     <w:name w:val="Intense Quote"/>
     <w:basedOn w:val="Normal"/>
     <w:next w:val="Normal"/>
-    <w:link w:val="IntenseQuoteChar"/>
+    <w:link w:val="CitationintenseCar"/>
     <w:uiPriority w:val="30"/>
     <w:qFormat/>
     <w:rsid w:val="004F01C2"/>
@@ -4217,10 +4473,10 @@
       <w:color w:val="2F5496" w:themeColor="accent1" w:themeShade="BF"/>
     </w:rPr>
   </w:style>
-  <w:style w:type="character" w:customStyle="1" w:styleId="IntenseQuoteChar">
-    <w:name w:val="Intense Quote Char"/>
-    <w:basedOn w:val="DefaultParagraphFont"/>
-    <w:link w:val="IntenseQuote"/>
+  <w:style w:type="character" w:customStyle="1" w:styleId="CitationintenseCar">
+    <w:name w:val="Citation intense Car"/>
+    <w:basedOn w:val="Policepardfaut"/>
+    <w:link w:val="Citationintense"/>
     <w:uiPriority w:val="30"/>
     <w:rsid w:val="004F01C2"/>
     <w:rPr>
@@ -4229,9 +4485,9 @@
       <w:color w:val="2F5496" w:themeColor="accent1" w:themeShade="BF"/>
     </w:rPr>
   </w:style>
-  <w:style w:type="character" w:styleId="IntenseReference">
+  <w:style w:type="character" w:styleId="Rfrenceintense">
     <w:name w:val="Intense Reference"/>
-    <w:basedOn w:val="DefaultParagraphFont"/>
+    <w:basedOn w:val="Policepardfaut"/>
     <w:uiPriority w:val="32"/>
     <w:qFormat/>
     <w:rsid w:val="004F01C2"/>
@@ -4243,9 +4499,9 @@
       <w:spacing w:val="5"/>
     </w:rPr>
   </w:style>
-  <w:style w:type="table" w:styleId="TableGrid">
+  <w:style w:type="table" w:styleId="Grilledutableau">
     <w:name w:val="Table Grid"/>
-    <w:basedOn w:val="TableNormal"/>
+    <w:basedOn w:val="TableauNormal"/>
     <w:uiPriority w:val="39"/>
     <w:rsid w:val="006D34F7"/>
     <w:pPr>
@@ -4262,9 +4518,9 @@
       </w:tblBorders>
     </w:tblPr>
   </w:style>
-  <w:style w:type="table" w:styleId="GridTable4-Accent3">
+  <w:style w:type="table" w:styleId="TableauGrille4-Accentuation3">
     <w:name w:val="Grid Table 4 Accent 3"/>
-    <w:basedOn w:val="TableNormal"/>
+    <w:basedOn w:val="TableauNormal"/>
     <w:uiPriority w:val="49"/>
     <w:rsid w:val="00AD74D4"/>
     <w:pPr>
@@ -4338,9 +4594,9 @@
       </w:tcPr>
     </w:tblStylePr>
   </w:style>
-  <w:style w:type="table" w:styleId="GridTable3">
+  <w:style w:type="table" w:styleId="TableauGrille3">
     <w:name w:val="Grid Table 3"/>
-    <w:basedOn w:val="TableNormal"/>
+    <w:basedOn w:val="TableauNormal"/>
     <w:uiPriority w:val="48"/>
     <w:rsid w:val="003F4568"/>
     <w:pPr>
@@ -4474,9 +4730,9 @@
       </w:tcPr>
     </w:tblStylePr>
   </w:style>
-  <w:style w:type="table" w:styleId="GridTable5Dark-Accent3">
+  <w:style w:type="table" w:styleId="TableauGrille5Fonc-Accentuation3">
     <w:name w:val="Grid Table 5 Dark Accent 3"/>
-    <w:basedOn w:val="TableNormal"/>
+    <w:basedOn w:val="TableauNormal"/>
     <w:uiPriority w:val="50"/>
     <w:rsid w:val="003F4568"/>
     <w:pPr>
@@ -4580,9 +4836,9 @@
       </w:tcPr>
     </w:tblStylePr>
   </w:style>
-  <w:style w:type="table" w:styleId="ListTable2">
+  <w:style w:type="table" w:styleId="TableauListe2">
     <w:name w:val="List Table 2"/>
-    <w:basedOn w:val="TableNormal"/>
+    <w:basedOn w:val="TableauNormal"/>
     <w:uiPriority w:val="47"/>
     <w:rsid w:val="003F4568"/>
     <w:pPr>
@@ -4634,9 +4890,9 @@
       </w:tcPr>
     </w:tblStylePr>
   </w:style>
-  <w:style w:type="table" w:styleId="GridTable2-Accent3">
+  <w:style w:type="table" w:styleId="TableauGrille2-Accentuation3">
     <w:name w:val="Grid Table 2 Accent 3"/>
-    <w:basedOn w:val="TableNormal"/>
+    <w:basedOn w:val="TableauNormal"/>
     <w:uiPriority w:val="47"/>
     <w:rsid w:val="003F4568"/>
     <w:pPr>
@@ -4709,9 +4965,9 @@
       </w:tcPr>
     </w:tblStylePr>
   </w:style>
-  <w:style w:type="character" w:styleId="Hyperlink">
+  <w:style w:type="character" w:styleId="Lienhypertexte">
     <w:name w:val="Hyperlink"/>
-    <w:basedOn w:val="DefaultParagraphFont"/>
+    <w:basedOn w:val="Policepardfaut"/>
     <w:uiPriority w:val="99"/>
     <w:unhideWhenUsed/>
     <w:rsid w:val="007B723D"/>
@@ -4720,9 +4976,9 @@
       <w:u w:val="single"/>
     </w:rPr>
   </w:style>
-  <w:style w:type="character" w:styleId="UnresolvedMention">
+  <w:style w:type="character" w:styleId="Mentionnonrsolue">
     <w:name w:val="Unresolved Mention"/>
-    <w:basedOn w:val="DefaultParagraphFont"/>
+    <w:basedOn w:val="Policepardfaut"/>
     <w:uiPriority w:val="99"/>
     <w:semiHidden/>
     <w:unhideWhenUsed/>
@@ -4732,9 +4988,9 @@
       <w:shd w:val="clear" w:color="auto" w:fill="E1DFDD"/>
     </w:rPr>
   </w:style>
-  <w:style w:type="character" w:styleId="FollowedHyperlink">
+  <w:style w:type="character" w:styleId="Lienhypertextesuivivisit">
     <w:name w:val="FollowedHyperlink"/>
-    <w:basedOn w:val="DefaultParagraphFont"/>
+    <w:basedOn w:val="Policepardfaut"/>
     <w:uiPriority w:val="99"/>
     <w:semiHidden/>
     <w:unhideWhenUsed/>

</xml_diff>